<commit_message>
clara: memperbaiki isi content home
</commit_message>
<xml_diff>
--- a/dokumentasi/CLARA INDRIANI PUTRI-DOKUMENTASI PROJEK PBS.docx
+++ b/dokumentasi/CLARA INDRIANI PUTRI-DOKUMENTASI PROJEK PBS.docx
@@ -47,6 +47,9 @@
     <w:p/>
     <w:p>
       <w:r>
+        <w:rPr>
+          <w:noProof/>
+        </w:rPr>
         <w:drawing>
           <wp:inline distT="0" distB="0" distL="0" distR="0" wp14:anchorId="147D69AA" wp14:editId="7AF7CA47">
             <wp:extent cx="5731510" cy="397510"/>
@@ -320,6 +323,9 @@
     </w:p>
     <w:p>
       <w:r>
+        <w:rPr>
+          <w:noProof/>
+        </w:rPr>
         <w:drawing>
           <wp:inline distT="0" distB="0" distL="0" distR="0" wp14:anchorId="0968F893" wp14:editId="1B14E863">
             <wp:extent cx="5311600" cy="320068"/>
@@ -464,10 +470,402 @@
         <w:t xml:space="preserve"> React dan Tailwind CSS.</w:t>
       </w:r>
     </w:p>
-    <w:p/>
-    <w:p/>
-    <w:p/>
-    <w:p/>
+    <w:p>
+      <w:r>
+        <w:drawing>
+          <wp:inline distT="0" distB="0" distL="0" distR="0" wp14:anchorId="608C7839" wp14:editId="33B5A8DC">
+            <wp:extent cx="5731510" cy="522605"/>
+            <wp:effectExtent l="0" t="0" r="2540" b="0"/>
+            <wp:docPr id="1547826285" name="Picture 1"/>
+            <wp:cNvGraphicFramePr>
+              <a:graphicFrameLocks xmlns:a="http://schemas.openxmlformats.org/drawingml/2006/main" noChangeAspect="1"/>
+            </wp:cNvGraphicFramePr>
+            <a:graphic xmlns:a="http://schemas.openxmlformats.org/drawingml/2006/main">
+              <a:graphicData uri="http://schemas.openxmlformats.org/drawingml/2006/picture">
+                <pic:pic xmlns:pic="http://schemas.openxmlformats.org/drawingml/2006/picture">
+                  <pic:nvPicPr>
+                    <pic:cNvPr id="1547826285" name=""/>
+                    <pic:cNvPicPr/>
+                  </pic:nvPicPr>
+                  <pic:blipFill>
+                    <a:blip r:embed="rId6"/>
+                    <a:stretch>
+                      <a:fillRect/>
+                    </a:stretch>
+                  </pic:blipFill>
+                  <pic:spPr>
+                    <a:xfrm>
+                      <a:off x="0" y="0"/>
+                      <a:ext cx="5731510" cy="522605"/>
+                    </a:xfrm>
+                    <a:prstGeom prst="rect">
+                      <a:avLst/>
+                    </a:prstGeom>
+                  </pic:spPr>
+                </pic:pic>
+              </a:graphicData>
+            </a:graphic>
+          </wp:inline>
+        </w:drawing>
+      </w:r>
+    </w:p>
+    <w:p>
+      <w:proofErr w:type="spellStart"/>
+      <w:r>
+        <w:t>T</w:t>
+      </w:r>
+      <w:r>
+        <w:t>ampilan</w:t>
+      </w:r>
+      <w:proofErr w:type="spellEnd"/>
+      <w:r>
+        <w:t xml:space="preserve"> </w:t>
+      </w:r>
+      <w:r>
+        <w:t>content</w:t>
+      </w:r>
+      <w:r>
+        <w:t xml:space="preserve"> e-Ruang UTI </w:t>
+      </w:r>
+      <w:proofErr w:type="spellStart"/>
+      <w:r>
+        <w:t>dengan</w:t>
+      </w:r>
+      <w:proofErr w:type="spellEnd"/>
+      <w:r>
+        <w:t xml:space="preserve"> </w:t>
+      </w:r>
+      <w:proofErr w:type="spellStart"/>
+      <w:r>
+        <w:t>judul</w:t>
+      </w:r>
+      <w:proofErr w:type="spellEnd"/>
+      <w:r>
+        <w:t xml:space="preserve"> </w:t>
+      </w:r>
+      <w:proofErr w:type="spellStart"/>
+      <w:r>
+        <w:t>besar</w:t>
+      </w:r>
+      <w:proofErr w:type="spellEnd"/>
+      <w:r>
+        <w:t xml:space="preserve"> dan </w:t>
+      </w:r>
+      <w:proofErr w:type="spellStart"/>
+      <w:r>
+        <w:t>teks</w:t>
+      </w:r>
+      <w:proofErr w:type="spellEnd"/>
+      <w:r>
+        <w:t xml:space="preserve"> </w:t>
+      </w:r>
+      <w:proofErr w:type="spellStart"/>
+      <w:r>
+        <w:t>deskripsi</w:t>
+      </w:r>
+      <w:proofErr w:type="spellEnd"/>
+      <w:r>
+        <w:t xml:space="preserve"> yang </w:t>
+      </w:r>
+      <w:proofErr w:type="spellStart"/>
+      <w:r>
+        <w:t>ditata</w:t>
+      </w:r>
+      <w:proofErr w:type="spellEnd"/>
+      <w:r>
+        <w:t xml:space="preserve"> di </w:t>
+      </w:r>
+      <w:proofErr w:type="spellStart"/>
+      <w:r>
+        <w:t>tengah</w:t>
+      </w:r>
+      <w:proofErr w:type="spellEnd"/>
+      <w:r>
+        <w:t xml:space="preserve"> </w:t>
+      </w:r>
+      <w:proofErr w:type="spellStart"/>
+      <w:r>
+        <w:t>layar</w:t>
+      </w:r>
+      <w:proofErr w:type="spellEnd"/>
+      <w:r>
+        <w:t xml:space="preserve"> </w:t>
+      </w:r>
+      <w:proofErr w:type="spellStart"/>
+      <w:r>
+        <w:t>menggunakan</w:t>
+      </w:r>
+      <w:proofErr w:type="spellEnd"/>
+      <w:r>
+        <w:t xml:space="preserve"> Tailwind CSS, </w:t>
+      </w:r>
+      <w:proofErr w:type="spellStart"/>
+      <w:r>
+        <w:t>serta</w:t>
+      </w:r>
+      <w:proofErr w:type="spellEnd"/>
+      <w:r>
+        <w:t xml:space="preserve"> </w:t>
+      </w:r>
+      <w:proofErr w:type="spellStart"/>
+      <w:r>
+        <w:t>menyediakan</w:t>
+      </w:r>
+      <w:proofErr w:type="spellEnd"/>
+      <w:r>
+        <w:t xml:space="preserve"> area di </w:t>
+      </w:r>
+      <w:proofErr w:type="spellStart"/>
+      <w:r>
+        <w:t>bawahnya</w:t>
+      </w:r>
+      <w:proofErr w:type="spellEnd"/>
+      <w:r>
+        <w:t xml:space="preserve"> (</w:t>
+      </w:r>
+      <w:proofErr w:type="spellStart"/>
+      <w:r>
+        <w:t>dengan</w:t>
+      </w:r>
+      <w:proofErr w:type="spellEnd"/>
+      <w:r>
+        <w:t xml:space="preserve"> Flexbox) </w:t>
+      </w:r>
+      <w:proofErr w:type="spellStart"/>
+      <w:r>
+        <w:t>untuk</w:t>
+      </w:r>
+      <w:proofErr w:type="spellEnd"/>
+      <w:r>
+        <w:t xml:space="preserve"> </w:t>
+      </w:r>
+      <w:proofErr w:type="spellStart"/>
+      <w:r>
+        <w:t>menampilkan</w:t>
+      </w:r>
+      <w:proofErr w:type="spellEnd"/>
+      <w:r>
+        <w:t xml:space="preserve"> </w:t>
+      </w:r>
+      <w:proofErr w:type="spellStart"/>
+      <w:r>
+        <w:t>elemen</w:t>
+      </w:r>
+      <w:proofErr w:type="spellEnd"/>
+      <w:r>
+        <w:t xml:space="preserve"> </w:t>
+      </w:r>
+      <w:proofErr w:type="spellStart"/>
+      <w:r>
+        <w:t>tambahan</w:t>
+      </w:r>
+      <w:proofErr w:type="spellEnd"/>
+      <w:r>
+        <w:t xml:space="preserve"> </w:t>
+      </w:r>
+      <w:proofErr w:type="spellStart"/>
+      <w:r>
+        <w:t>seperti</w:t>
+      </w:r>
+      <w:proofErr w:type="spellEnd"/>
+      <w:r>
+        <w:t xml:space="preserve"> </w:t>
+      </w:r>
+      <w:proofErr w:type="spellStart"/>
+      <w:r>
+        <w:t>gambar</w:t>
+      </w:r>
+      <w:proofErr w:type="spellEnd"/>
+      <w:r>
+        <w:t>.</w:t>
+      </w:r>
+    </w:p>
+    <w:p>
+      <w:r>
+        <w:drawing>
+          <wp:inline distT="0" distB="0" distL="0" distR="0" wp14:anchorId="6D72933C" wp14:editId="01E54854">
+            <wp:extent cx="5731510" cy="2882900"/>
+            <wp:effectExtent l="0" t="0" r="2540" b="0"/>
+            <wp:docPr id="1916209391" name="Picture 1"/>
+            <wp:cNvGraphicFramePr>
+              <a:graphicFrameLocks xmlns:a="http://schemas.openxmlformats.org/drawingml/2006/main" noChangeAspect="1"/>
+            </wp:cNvGraphicFramePr>
+            <a:graphic xmlns:a="http://schemas.openxmlformats.org/drawingml/2006/main">
+              <a:graphicData uri="http://schemas.openxmlformats.org/drawingml/2006/picture">
+                <pic:pic xmlns:pic="http://schemas.openxmlformats.org/drawingml/2006/picture">
+                  <pic:nvPicPr>
+                    <pic:cNvPr id="1916209391" name=""/>
+                    <pic:cNvPicPr/>
+                  </pic:nvPicPr>
+                  <pic:blipFill>
+                    <a:blip r:embed="rId7"/>
+                    <a:stretch>
+                      <a:fillRect/>
+                    </a:stretch>
+                  </pic:blipFill>
+                  <pic:spPr>
+                    <a:xfrm>
+                      <a:off x="0" y="0"/>
+                      <a:ext cx="5731510" cy="2882900"/>
+                    </a:xfrm>
+                    <a:prstGeom prst="rect">
+                      <a:avLst/>
+                    </a:prstGeom>
+                  </pic:spPr>
+                </pic:pic>
+              </a:graphicData>
+            </a:graphic>
+          </wp:inline>
+        </w:drawing>
+      </w:r>
+    </w:p>
+    <w:p>
+      <w:proofErr w:type="spellStart"/>
+      <w:r>
+        <w:t>Tampilan</w:t>
+      </w:r>
+      <w:proofErr w:type="spellEnd"/>
+      <w:r>
+        <w:t xml:space="preserve"> gambar1.png </w:t>
+      </w:r>
+      <w:proofErr w:type="spellStart"/>
+      <w:r>
+        <w:t>secara</w:t>
+      </w:r>
+      <w:proofErr w:type="spellEnd"/>
+      <w:r>
+        <w:t xml:space="preserve"> </w:t>
+      </w:r>
+      <w:proofErr w:type="spellStart"/>
+      <w:r>
+        <w:t>responsif</w:t>
+      </w:r>
+      <w:proofErr w:type="spellEnd"/>
+      <w:r>
+        <w:t xml:space="preserve"> dan </w:t>
+      </w:r>
+      <w:proofErr w:type="spellStart"/>
+      <w:r>
+        <w:t>cepat</w:t>
+      </w:r>
+      <w:proofErr w:type="spellEnd"/>
+      <w:r>
+        <w:t xml:space="preserve"> </w:t>
+      </w:r>
+      <w:proofErr w:type="spellStart"/>
+      <w:r>
+        <w:t>dengan</w:t>
+      </w:r>
+      <w:proofErr w:type="spellEnd"/>
+      <w:r>
+        <w:t xml:space="preserve"> </w:t>
+      </w:r>
+      <w:proofErr w:type="spellStart"/>
+      <w:r>
+        <w:t>ukuran</w:t>
+      </w:r>
+      <w:proofErr w:type="spellEnd"/>
+      <w:r>
+        <w:t xml:space="preserve"> 1800×500 </w:t>
+      </w:r>
+      <w:proofErr w:type="spellStart"/>
+      <w:r>
+        <w:t>piksel</w:t>
+      </w:r>
+      <w:proofErr w:type="spellEnd"/>
+      <w:r>
+        <w:t xml:space="preserve">, </w:t>
+      </w:r>
+      <w:r>
+        <w:t>agar</w:t>
+      </w:r>
+      <w:r>
+        <w:t xml:space="preserve"> </w:t>
+      </w:r>
+      <w:proofErr w:type="spellStart"/>
+      <w:r>
+        <w:t>menjaga</w:t>
+      </w:r>
+      <w:proofErr w:type="spellEnd"/>
+      <w:r>
+        <w:t xml:space="preserve"> </w:t>
+      </w:r>
+      <w:proofErr w:type="spellStart"/>
+      <w:r>
+        <w:t>proporsi</w:t>
+      </w:r>
+      <w:proofErr w:type="spellEnd"/>
+      <w:r>
+        <w:t xml:space="preserve"> </w:t>
+      </w:r>
+      <w:proofErr w:type="spellStart"/>
+      <w:r>
+        <w:t>gambar</w:t>
+      </w:r>
+      <w:proofErr w:type="spellEnd"/>
+      <w:r>
+        <w:t xml:space="preserve">, dan </w:t>
+      </w:r>
+      <w:proofErr w:type="spellStart"/>
+      <w:r>
+        <w:t>memberikan</w:t>
+      </w:r>
+      <w:proofErr w:type="spellEnd"/>
+      <w:r>
+        <w:t xml:space="preserve"> </w:t>
+      </w:r>
+      <w:proofErr w:type="spellStart"/>
+      <w:r>
+        <w:t>alternatif</w:t>
+      </w:r>
+      <w:proofErr w:type="spellEnd"/>
+      <w:r>
+        <w:t xml:space="preserve"> </w:t>
+      </w:r>
+      <w:proofErr w:type="spellStart"/>
+      <w:r>
+        <w:t>teks</w:t>
+      </w:r>
+      <w:proofErr w:type="spellEnd"/>
+      <w:r>
+        <w:t xml:space="preserve"> </w:t>
+      </w:r>
+      <w:proofErr w:type="spellStart"/>
+      <w:r>
+        <w:t>jika</w:t>
+      </w:r>
+      <w:proofErr w:type="spellEnd"/>
+      <w:r>
+        <w:t xml:space="preserve"> </w:t>
+      </w:r>
+      <w:proofErr w:type="spellStart"/>
+      <w:r>
+        <w:t>gambar</w:t>
+      </w:r>
+      <w:proofErr w:type="spellEnd"/>
+      <w:r>
+        <w:t xml:space="preserve"> </w:t>
+      </w:r>
+      <w:proofErr w:type="spellStart"/>
+      <w:r>
+        <w:t>gagal</w:t>
+      </w:r>
+      <w:proofErr w:type="spellEnd"/>
+      <w:r>
+        <w:t xml:space="preserve"> </w:t>
+      </w:r>
+      <w:proofErr w:type="spellStart"/>
+      <w:r>
+        <w:t>dimua</w:t>
+      </w:r>
+      <w:r>
+        <w:t>t</w:t>
+      </w:r>
+      <w:proofErr w:type="spellEnd"/>
+      <w:r>
+        <w:t>.</w:t>
+      </w:r>
+    </w:p>
     <w:sectPr>
       <w:pgSz w:w="11906" w:h="16838"/>
       <w:pgMar w:top="1440" w:right="1440" w:bottom="1440" w:left="1440" w:header="708" w:footer="708" w:gutter="0"/>

</xml_diff>

<commit_message>
clara: membuat tampilan form Peminjaman Ruangan
</commit_message>
<xml_diff>
--- a/dokumentasi/CLARA INDRIANI PUTRI-DOKUMENTASI PROJEK PBS.docx
+++ b/dokumentasi/CLARA INDRIANI PUTRI-DOKUMENTASI PROJEK PBS.docx
@@ -472,6 +472,9 @@
     </w:p>
     <w:p>
       <w:r>
+        <w:rPr>
+          <w:noProof/>
+        </w:rPr>
         <w:drawing>
           <wp:inline distT="0" distB="0" distL="0" distR="0" wp14:anchorId="608C7839" wp14:editId="33B5A8DC">
             <wp:extent cx="5731510" cy="522605"/>
@@ -683,10 +686,10 @@
     <w:p>
       <w:r>
         <w:drawing>
-          <wp:inline distT="0" distB="0" distL="0" distR="0" wp14:anchorId="6D72933C" wp14:editId="01E54854">
-            <wp:extent cx="5731510" cy="2882900"/>
+          <wp:inline distT="0" distB="0" distL="0" distR="0" wp14:anchorId="049ACC7A" wp14:editId="20B5828E">
+            <wp:extent cx="5731510" cy="2237105"/>
             <wp:effectExtent l="0" t="0" r="2540" b="0"/>
-            <wp:docPr id="1916209391" name="Picture 1"/>
+            <wp:docPr id="977712961" name="Picture 1"/>
             <wp:cNvGraphicFramePr>
               <a:graphicFrameLocks xmlns:a="http://schemas.openxmlformats.org/drawingml/2006/main" noChangeAspect="1"/>
             </wp:cNvGraphicFramePr>
@@ -694,7 +697,7 @@
               <a:graphicData uri="http://schemas.openxmlformats.org/drawingml/2006/picture">
                 <pic:pic xmlns:pic="http://schemas.openxmlformats.org/drawingml/2006/picture">
                   <pic:nvPicPr>
-                    <pic:cNvPr id="1916209391" name=""/>
+                    <pic:cNvPr id="977712961" name=""/>
                     <pic:cNvPicPr/>
                   </pic:nvPicPr>
                   <pic:blipFill>
@@ -706,7 +709,7 @@
                   <pic:spPr>
                     <a:xfrm>
                       <a:off x="0" y="0"/>
-                      <a:ext cx="5731510" cy="2882900"/>
+                      <a:ext cx="5731510" cy="2237105"/>
                     </a:xfrm>
                     <a:prstGeom prst="rect">
                       <a:avLst/>
@@ -726,7 +729,55 @@
       </w:r>
       <w:proofErr w:type="spellEnd"/>
       <w:r>
-        <w:t xml:space="preserve"> gambar1.png </w:t>
+        <w:t xml:space="preserve"> </w:t>
+      </w:r>
+      <w:proofErr w:type="spellStart"/>
+      <w:r>
+        <w:t>gambar</w:t>
+      </w:r>
+      <w:proofErr w:type="spellEnd"/>
+      <w:r>
+        <w:t xml:space="preserve"> </w:t>
+      </w:r>
+      <w:proofErr w:type="spellStart"/>
+      <w:r>
+        <w:t>menggunakan</w:t>
+      </w:r>
+      <w:proofErr w:type="spellEnd"/>
+      <w:r>
+        <w:t xml:space="preserve"> Flexbox </w:t>
+      </w:r>
+      <w:proofErr w:type="spellStart"/>
+      <w:r>
+        <w:t>untuk</w:t>
+      </w:r>
+      <w:proofErr w:type="spellEnd"/>
+      <w:r>
+        <w:t xml:space="preserve"> </w:t>
+      </w:r>
+      <w:proofErr w:type="spellStart"/>
+      <w:r>
+        <w:t>menyusun</w:t>
+      </w:r>
+      <w:proofErr w:type="spellEnd"/>
+      <w:r>
+        <w:t xml:space="preserve"> dan </w:t>
+      </w:r>
+      <w:proofErr w:type="spellStart"/>
+      <w:r>
+        <w:t>memusatkan</w:t>
+      </w:r>
+      <w:proofErr w:type="spellEnd"/>
+      <w:r>
+        <w:t xml:space="preserve"> </w:t>
+      </w:r>
+      <w:proofErr w:type="spellStart"/>
+      <w:r>
+        <w:t>elemen</w:t>
+      </w:r>
+      <w:proofErr w:type="spellEnd"/>
+      <w:r>
+        <w:t xml:space="preserve"> </w:t>
       </w:r>
       <w:proofErr w:type="spellStart"/>
       <w:r>
@@ -738,11 +789,115 @@
       </w:r>
       <w:proofErr w:type="spellStart"/>
       <w:r>
-        <w:t>responsif</w:t>
-      </w:r>
-      <w:proofErr w:type="spellEnd"/>
-      <w:r>
-        <w:t xml:space="preserve"> dan </w:t>
+        <w:t>vertikal</w:t>
+      </w:r>
+      <w:proofErr w:type="spellEnd"/>
+      <w:r>
+        <w:t xml:space="preserve">. Gambar </w:t>
+      </w:r>
+      <w:proofErr w:type="spellStart"/>
+      <w:r>
+        <w:t>dimuat</w:t>
+      </w:r>
+      <w:proofErr w:type="spellEnd"/>
+      <w:r>
+        <w:t xml:space="preserve"> </w:t>
+      </w:r>
+      <w:proofErr w:type="spellStart"/>
+      <w:r>
+        <w:t>dengan</w:t>
+      </w:r>
+      <w:proofErr w:type="spellEnd"/>
+      <w:r>
+        <w:t xml:space="preserve"> </w:t>
+      </w:r>
+      <w:proofErr w:type="spellStart"/>
+      <w:r>
+        <w:t>komponen</w:t>
+      </w:r>
+      <w:proofErr w:type="spellEnd"/>
+      <w:r>
+        <w:t xml:space="preserve"> &lt;Image&gt; </w:t>
+      </w:r>
+      <w:proofErr w:type="spellStart"/>
+      <w:r>
+        <w:t>dari</w:t>
+      </w:r>
+      <w:proofErr w:type="spellEnd"/>
+      <w:r>
+        <w:t xml:space="preserve"> Next.js </w:t>
+      </w:r>
+      <w:proofErr w:type="spellStart"/>
+      <w:r>
+        <w:t>berukuran</w:t>
+      </w:r>
+      <w:proofErr w:type="spellEnd"/>
+      <w:r>
+        <w:t xml:space="preserve"> 1200x500 </w:t>
+      </w:r>
+      <w:proofErr w:type="spellStart"/>
+      <w:r>
+        <w:t>piksel</w:t>
+      </w:r>
+      <w:proofErr w:type="spellEnd"/>
+      <w:r>
+        <w:t xml:space="preserve">, </w:t>
+      </w:r>
+      <w:proofErr w:type="spellStart"/>
+      <w:r>
+        <w:t>menggunakan</w:t>
+      </w:r>
+      <w:proofErr w:type="spellEnd"/>
+      <w:r>
+        <w:t xml:space="preserve"> object-contain agar </w:t>
+      </w:r>
+      <w:proofErr w:type="spellStart"/>
+      <w:r>
+        <w:t>proporsional</w:t>
+      </w:r>
+      <w:proofErr w:type="spellEnd"/>
+      <w:r>
+        <w:t xml:space="preserve">, mb-6 </w:t>
+      </w:r>
+      <w:proofErr w:type="spellStart"/>
+      <w:r>
+        <w:t>untuk</w:t>
+      </w:r>
+      <w:proofErr w:type="spellEnd"/>
+      <w:r>
+        <w:t xml:space="preserve"> </w:t>
+      </w:r>
+      <w:proofErr w:type="spellStart"/>
+      <w:r>
+        <w:t>jarak</w:t>
+      </w:r>
+      <w:proofErr w:type="spellEnd"/>
+      <w:r>
+        <w:t xml:space="preserve"> </w:t>
+      </w:r>
+      <w:proofErr w:type="spellStart"/>
+      <w:r>
+        <w:t>bawah</w:t>
+      </w:r>
+      <w:proofErr w:type="spellEnd"/>
+      <w:r>
+        <w:t xml:space="preserve">, dan priority agar </w:t>
+      </w:r>
+      <w:proofErr w:type="spellStart"/>
+      <w:r>
+        <w:t>dimuat</w:t>
+      </w:r>
+      <w:proofErr w:type="spellEnd"/>
+      <w:r>
+        <w:t xml:space="preserve"> </w:t>
+      </w:r>
+      <w:proofErr w:type="spellStart"/>
+      <w:r>
+        <w:t>lebih</w:t>
+      </w:r>
+      <w:proofErr w:type="spellEnd"/>
+      <w:r>
+        <w:t xml:space="preserve"> </w:t>
       </w:r>
       <w:proofErr w:type="spellStart"/>
       <w:r>
@@ -750,7 +905,235 @@
       </w:r>
       <w:proofErr w:type="spellEnd"/>
       <w:r>
-        <w:t xml:space="preserve"> </w:t>
+        <w:t>.</w:t>
+      </w:r>
+    </w:p>
+    <w:p>
+      <w:r>
+        <w:lastRenderedPageBreak/>
+        <w:drawing>
+          <wp:inline distT="0" distB="0" distL="0" distR="0" wp14:anchorId="0627D8E2" wp14:editId="1C0C266C">
+            <wp:extent cx="5731510" cy="527685"/>
+            <wp:effectExtent l="0" t="0" r="2540" b="5715"/>
+            <wp:docPr id="241424382" name="Picture 1"/>
+            <wp:cNvGraphicFramePr>
+              <a:graphicFrameLocks xmlns:a="http://schemas.openxmlformats.org/drawingml/2006/main" noChangeAspect="1"/>
+            </wp:cNvGraphicFramePr>
+            <a:graphic xmlns:a="http://schemas.openxmlformats.org/drawingml/2006/main">
+              <a:graphicData uri="http://schemas.openxmlformats.org/drawingml/2006/picture">
+                <pic:pic xmlns:pic="http://schemas.openxmlformats.org/drawingml/2006/picture">
+                  <pic:nvPicPr>
+                    <pic:cNvPr id="241424382" name=""/>
+                    <pic:cNvPicPr/>
+                  </pic:nvPicPr>
+                  <pic:blipFill>
+                    <a:blip r:embed="rId8"/>
+                    <a:stretch>
+                      <a:fillRect/>
+                    </a:stretch>
+                  </pic:blipFill>
+                  <pic:spPr>
+                    <a:xfrm>
+                      <a:off x="0" y="0"/>
+                      <a:ext cx="5731510" cy="527685"/>
+                    </a:xfrm>
+                    <a:prstGeom prst="rect">
+                      <a:avLst/>
+                    </a:prstGeom>
+                  </pic:spPr>
+                </pic:pic>
+              </a:graphicData>
+            </a:graphic>
+          </wp:inline>
+        </w:drawing>
+      </w:r>
+    </w:p>
+    <w:p>
+      <w:proofErr w:type="spellStart"/>
+      <w:r>
+        <w:t>Tampilan</w:t>
+      </w:r>
+      <w:proofErr w:type="spellEnd"/>
+      <w:r>
+        <w:t xml:space="preserve"> judul dan </w:t>
+      </w:r>
+      <w:proofErr w:type="spellStart"/>
+      <w:r>
+        <w:t>deskripsi</w:t>
+      </w:r>
+      <w:proofErr w:type="spellEnd"/>
+      <w:r>
+        <w:t xml:space="preserve"> yang </w:t>
+      </w:r>
+      <w:proofErr w:type="spellStart"/>
+      <w:r>
+        <w:t>diratakan</w:t>
+      </w:r>
+      <w:proofErr w:type="spellEnd"/>
+      <w:r>
+        <w:t xml:space="preserve"> </w:t>
+      </w:r>
+      <w:proofErr w:type="spellStart"/>
+      <w:r>
+        <w:t>ke</w:t>
+      </w:r>
+      <w:proofErr w:type="spellEnd"/>
+      <w:r>
+        <w:t xml:space="preserve"> </w:t>
+      </w:r>
+      <w:proofErr w:type="spellStart"/>
+      <w:r>
+        <w:t>tengah</w:t>
+      </w:r>
+      <w:proofErr w:type="spellEnd"/>
+      <w:r>
+        <w:t xml:space="preserve">, </w:t>
+      </w:r>
+      <w:proofErr w:type="spellStart"/>
+      <w:r>
+        <w:t>menjelaskan</w:t>
+      </w:r>
+      <w:proofErr w:type="spellEnd"/>
+      <w:r>
+        <w:t xml:space="preserve"> </w:t>
+      </w:r>
+      <w:proofErr w:type="spellStart"/>
+      <w:r>
+        <w:t>bahwa</w:t>
+      </w:r>
+      <w:proofErr w:type="spellEnd"/>
+      <w:r>
+        <w:t xml:space="preserve"> platform web </w:t>
+      </w:r>
+      <w:proofErr w:type="spellStart"/>
+      <w:r>
+        <w:t>ini</w:t>
+      </w:r>
+      <w:proofErr w:type="spellEnd"/>
+      <w:r>
+        <w:t xml:space="preserve"> </w:t>
+      </w:r>
+      <w:proofErr w:type="spellStart"/>
+      <w:r>
+        <w:t>mempermudah</w:t>
+      </w:r>
+      <w:proofErr w:type="spellEnd"/>
+      <w:r>
+        <w:t xml:space="preserve"> proses </w:t>
+      </w:r>
+      <w:proofErr w:type="spellStart"/>
+      <w:r>
+        <w:t>peminjaman</w:t>
+      </w:r>
+      <w:proofErr w:type="spellEnd"/>
+      <w:r>
+        <w:t xml:space="preserve"> </w:t>
+      </w:r>
+      <w:proofErr w:type="spellStart"/>
+      <w:r>
+        <w:t>ruangan</w:t>
+      </w:r>
+      <w:proofErr w:type="spellEnd"/>
+      <w:r>
+        <w:t xml:space="preserve"> di </w:t>
+      </w:r>
+      <w:proofErr w:type="spellStart"/>
+      <w:r>
+        <w:t>kampus</w:t>
+      </w:r>
+      <w:proofErr w:type="spellEnd"/>
+      <w:r>
+        <w:t>.</w:t>
+      </w:r>
+    </w:p>
+    <w:p>
+      <w:pPr>
+        <w:jc w:val="center"/>
+      </w:pPr>
+      <w:r>
+        <w:drawing>
+          <wp:inline distT="0" distB="0" distL="0" distR="0" wp14:anchorId="1255FFB6" wp14:editId="083F937E">
+            <wp:extent cx="3635055" cy="624894"/>
+            <wp:effectExtent l="0" t="0" r="3810" b="3810"/>
+            <wp:docPr id="1688812034" name="Picture 1"/>
+            <wp:cNvGraphicFramePr>
+              <a:graphicFrameLocks xmlns:a="http://schemas.openxmlformats.org/drawingml/2006/main" noChangeAspect="1"/>
+            </wp:cNvGraphicFramePr>
+            <a:graphic xmlns:a="http://schemas.openxmlformats.org/drawingml/2006/main">
+              <a:graphicData uri="http://schemas.openxmlformats.org/drawingml/2006/picture">
+                <pic:pic xmlns:pic="http://schemas.openxmlformats.org/drawingml/2006/picture">
+                  <pic:nvPicPr>
+                    <pic:cNvPr id="1688812034" name=""/>
+                    <pic:cNvPicPr/>
+                  </pic:nvPicPr>
+                  <pic:blipFill>
+                    <a:blip r:embed="rId9"/>
+                    <a:stretch>
+                      <a:fillRect/>
+                    </a:stretch>
+                  </pic:blipFill>
+                  <pic:spPr>
+                    <a:xfrm>
+                      <a:off x="0" y="0"/>
+                      <a:ext cx="3635055" cy="624894"/>
+                    </a:xfrm>
+                    <a:prstGeom prst="rect">
+                      <a:avLst/>
+                    </a:prstGeom>
+                  </pic:spPr>
+                </pic:pic>
+              </a:graphicData>
+            </a:graphic>
+          </wp:inline>
+        </w:drawing>
+      </w:r>
+    </w:p>
+    <w:p>
+      <w:pPr>
+        <w:jc w:val="both"/>
+      </w:pPr>
+      <w:r>
+        <w:t xml:space="preserve">Menu Daftar Ruang dan </w:t>
+      </w:r>
+      <w:proofErr w:type="spellStart"/>
+      <w:r>
+        <w:t>Pinjam</w:t>
+      </w:r>
+      <w:proofErr w:type="spellEnd"/>
+      <w:r>
+        <w:t xml:space="preserve"> Ruang yang </w:t>
+      </w:r>
+      <w:proofErr w:type="spellStart"/>
+      <w:r>
+        <w:t>mengarah</w:t>
+      </w:r>
+      <w:proofErr w:type="spellEnd"/>
+      <w:r>
+        <w:t xml:space="preserve"> </w:t>
+      </w:r>
+      <w:proofErr w:type="spellStart"/>
+      <w:r>
+        <w:t>ke</w:t>
+      </w:r>
+      <w:proofErr w:type="spellEnd"/>
+      <w:r>
+        <w:t xml:space="preserve"> </w:t>
+      </w:r>
+      <w:proofErr w:type="spellStart"/>
+      <w:r>
+        <w:t>halaman</w:t>
+      </w:r>
+      <w:proofErr w:type="spellEnd"/>
+      <w:r>
+        <w:t xml:space="preserve"> folder yang </w:t>
+      </w:r>
+      <w:proofErr w:type="spellStart"/>
+      <w:r>
+        <w:t>dibuat</w:t>
+      </w:r>
+      <w:proofErr w:type="spellEnd"/>
+      <w:r>
+        <w:t xml:space="preserve">, </w:t>
       </w:r>
       <w:proofErr w:type="spellStart"/>
       <w:r>
@@ -762,110 +1145,46 @@
       </w:r>
       <w:proofErr w:type="spellStart"/>
       <w:r>
-        <w:t>ukuran</w:t>
-      </w:r>
-      <w:proofErr w:type="spellEnd"/>
-      <w:r>
-        <w:t xml:space="preserve"> 1800×500 </w:t>
-      </w:r>
-      <w:proofErr w:type="spellStart"/>
-      <w:r>
-        <w:t>piksel</w:t>
-      </w:r>
-      <w:proofErr w:type="spellEnd"/>
-      <w:r>
-        <w:t xml:space="preserve">, </w:t>
-      </w:r>
-      <w:r>
-        <w:t>agar</w:t>
-      </w:r>
-      <w:r>
-        <w:t xml:space="preserve"> </w:t>
-      </w:r>
-      <w:proofErr w:type="spellStart"/>
-      <w:r>
-        <w:t>menjaga</w:t>
-      </w:r>
-      <w:proofErr w:type="spellEnd"/>
-      <w:r>
-        <w:t xml:space="preserve"> </w:t>
-      </w:r>
-      <w:proofErr w:type="spellStart"/>
-      <w:r>
-        <w:t>proporsi</w:t>
-      </w:r>
-      <w:proofErr w:type="spellEnd"/>
-      <w:r>
-        <w:t xml:space="preserve"> </w:t>
-      </w:r>
-      <w:proofErr w:type="spellStart"/>
-      <w:r>
-        <w:t>gambar</w:t>
-      </w:r>
-      <w:proofErr w:type="spellEnd"/>
-      <w:r>
-        <w:t xml:space="preserve">, dan </w:t>
-      </w:r>
-      <w:proofErr w:type="spellStart"/>
-      <w:r>
-        <w:t>memberikan</w:t>
-      </w:r>
-      <w:proofErr w:type="spellEnd"/>
-      <w:r>
-        <w:t xml:space="preserve"> </w:t>
-      </w:r>
-      <w:proofErr w:type="spellStart"/>
-      <w:r>
-        <w:t>alternatif</w:t>
-      </w:r>
-      <w:proofErr w:type="spellEnd"/>
-      <w:r>
-        <w:t xml:space="preserve"> </w:t>
-      </w:r>
-      <w:proofErr w:type="spellStart"/>
-      <w:r>
-        <w:t>teks</w:t>
-      </w:r>
-      <w:proofErr w:type="spellEnd"/>
-      <w:r>
-        <w:t xml:space="preserve"> </w:t>
-      </w:r>
-      <w:proofErr w:type="spellStart"/>
-      <w:r>
-        <w:t>jika</w:t>
-      </w:r>
-      <w:proofErr w:type="spellEnd"/>
-      <w:r>
-        <w:t xml:space="preserve"> </w:t>
-      </w:r>
-      <w:proofErr w:type="spellStart"/>
-      <w:r>
-        <w:t>gambar</w:t>
-      </w:r>
-      <w:proofErr w:type="spellEnd"/>
-      <w:r>
-        <w:t xml:space="preserve"> </w:t>
-      </w:r>
-      <w:proofErr w:type="spellStart"/>
-      <w:r>
-        <w:t>gagal</w:t>
-      </w:r>
-      <w:proofErr w:type="spellEnd"/>
-      <w:r>
-        <w:t xml:space="preserve"> </w:t>
-      </w:r>
-      <w:proofErr w:type="spellStart"/>
-      <w:r>
-        <w:t>dimua</w:t>
-      </w:r>
-      <w:r>
-        <w:t>t</w:t>
+        <w:t>efek</w:t>
+      </w:r>
+      <w:proofErr w:type="spellEnd"/>
+      <w:r>
+        <w:t xml:space="preserve"> hover </w:t>
+      </w:r>
+      <w:proofErr w:type="spellStart"/>
+      <w:r>
+        <w:t>berubah</w:t>
+      </w:r>
+      <w:proofErr w:type="spellEnd"/>
+      <w:r>
+        <w:t xml:space="preserve"> </w:t>
+      </w:r>
+      <w:proofErr w:type="spellStart"/>
+      <w:r>
+        <w:t>menjadi</w:t>
+      </w:r>
+      <w:proofErr w:type="spellEnd"/>
+      <w:r>
+        <w:t xml:space="preserve"> </w:t>
+      </w:r>
+      <w:proofErr w:type="spellStart"/>
+      <w:r>
+        <w:t>merah</w:t>
+      </w:r>
+      <w:proofErr w:type="spellEnd"/>
+      <w:r>
+        <w:t xml:space="preserve"> </w:t>
+      </w:r>
+      <w:proofErr w:type="spellStart"/>
+      <w:r>
+        <w:t>gelap</w:t>
       </w:r>
       <w:proofErr w:type="spellEnd"/>
       <w:r>
         <w:t>.</w:t>
       </w:r>
     </w:p>
+    <w:p/>
     <w:sectPr>
       <w:pgSz w:w="11906" w:h="16838"/>
       <w:pgMar w:top="1440" w:right="1440" w:bottom="1440" w:left="1440" w:header="708" w:footer="708" w:gutter="0"/>

</xml_diff>